<commit_message>
Updated documentation with Chandra's recommendations.
</commit_message>
<xml_diff>
--- a/QualityChecks/Help/.CheckMotionHelp.docx
+++ b/QualityChecks/Help/.CheckMotionHelp.docx
@@ -35,7 +35,13 @@
         <w:t xml:space="preserve"> format.  </w:t>
       </w:r>
       <w:r>
-        <w:t>They are intended to summarize subject motion using the motion parameter files generated from the realignment stage in preprocessing.  The scripts are written in Matlab and include a template and central file like other MethodsCore scripts.  The user only needs to set the variable values in the template filet to run CheckMotion.</w:t>
+        <w:t>They are intended to summarize subject motion using the motion parameter files generated from the realignment stage in preprocessing.  The scripts are written in Matlab and include a template and central file like other MethodsCore scripts.  The user only needs to set the varia</w:t>
+      </w:r>
+      <w:r>
+        <w:t>ble values in the template file</w:t>
+      </w:r>
+      <w:r>
+        <w:t xml:space="preserve"> to run CheckMotion.</w:t>
       </w:r>
     </w:p>
     <w:p/>
@@ -89,7 +95,10 @@
         <w:t xml:space="preserve">For more information about Euclidean displacement, check the file: MethodsCore/matlabScripts/euclideandisplacement.pdf.  Frame displacement is </w:t>
       </w:r>
       <w:r>
-        <w:t>used to detect scans exceeding the FDcriteria in a run, which can then be censored in the first level using a regressor.  Euclidean displacement is used to summarize subject motion for a whole run.  The output metrics can be used to ensure different groups have similar motion which is important for second level analysis.</w:t>
+        <w:t>used to detect frames</w:t>
+      </w:r>
+      <w:r>
+        <w:t xml:space="preserve"> exceeding the FDcriteria in a run, which can then be censored in the first level using a regressor.  Euclidean displacement is used to summarize subject motion for a whole run.  The output metrics can be used to ensure different groups have similar motion which is important for second level analysis.</w:t>
       </w:r>
     </w:p>
     <w:p>
@@ -201,27 +210,57 @@
       <w:r>
         <w:t xml:space="preserve">The top row labels what each column is.  Each run for a subject is summarized along the remaining rows.  </w:t>
       </w:r>
-      <w:r>
-        <w:t>The ‘Space’ and ‘Angle’ columns are calculated through Euclidean displacement.  The ‘Space’ columns are calculated using the translational motion parameters while the ‘Angle’ columns are calculated using the rotational parameter.  M</w:t>
-      </w:r>
-      <w:r>
-        <w:t>axSpace is the maximum relative displacement for a scan. MeanSpace is the mean of the relative displacements for each scan in a run.  Sum</w:t>
-      </w:r>
-      <w:r>
-        <w:t>Space is the sum of all the relative displacements for all scans in a run.  This is similar for the ‘Angle’ columns as well.</w:t>
-      </w:r>
     </w:p>
     <w:p/>
     <w:p>
+      <w:pPr>
+        <w:ind w:firstLine="720"/>
+      </w:pPr>
+      <w:r>
+        <w:t>The ‘Space’ and ‘Angle’ columns are calculated through Euclidean displacement.  The ‘Space’ columns are calculated using the translational motion parameters while the ‘Angle’ columns are calculated using the rotational parameter</w:t>
+      </w:r>
+      <w:r>
+        <w:t>s</w:t>
+      </w:r>
+      <w:r>
+        <w:t>.  M</w:t>
+      </w:r>
+      <w:r>
+        <w:t>axSpace is the maximum relative displacement fo</w:t>
+      </w:r>
+      <w:r>
+        <w:t>r a frame</w:t>
+      </w:r>
+      <w:r>
+        <w:t>. MeanSpace is the mean of the rela</w:t>
+      </w:r>
+      <w:r>
+        <w:t>tive displacements for each frame</w:t>
+      </w:r>
+      <w:r>
+        <w:t xml:space="preserve"> in a run.  Sum</w:t>
+      </w:r>
+      <w:r>
+        <w:t xml:space="preserve">Space is the sum of all the relative displacements for all </w:t>
+      </w:r>
+      <w:r>
+        <w:t>frame</w:t>
+      </w:r>
+      <w:r>
+        <w:t>s in a run.  This is similar for the ‘Angle’ columns as well.</w:t>
+      </w:r>
+    </w:p>
+    <w:p/>
+    <w:p>
       <w:r>
         <w:rPr>
           <w:noProof/>
         </w:rPr>
         <w:drawing>
-          <wp:inline distT="0" distB="0" distL="0" distR="0" wp14:anchorId="639E5522" wp14:editId="4C34EB04">
-            <wp:extent cx="5486400" cy="1590675"/>
+          <wp:inline distT="0" distB="0" distL="0" distR="0">
+            <wp:extent cx="5486400" cy="1495425"/>
             <wp:effectExtent l="0" t="0" r="0" b="9525"/>
-            <wp:docPr id="2" name="Picture 2"/>
+            <wp:docPr id="3" name="Picture 3"/>
             <wp:cNvGraphicFramePr>
               <a:graphicFrameLocks xmlns:a="http://schemas.openxmlformats.org/drawingml/2006/main" noChangeAspect="1"/>
             </wp:cNvGraphicFramePr>
@@ -229,7 +268,7 @@
               <a:graphicData uri="http://schemas.openxmlformats.org/drawingml/2006/picture">
                 <pic:pic xmlns:pic="http://schemas.openxmlformats.org/drawingml/2006/picture">
                   <pic:nvPicPr>
-                    <pic:cNvPr id="0" name="Picture 2"/>
+                    <pic:cNvPr id="0" name="Picture 1"/>
                     <pic:cNvPicPr>
                       <a:picLocks noChangeAspect="1" noChangeArrowheads="1"/>
                     </pic:cNvPicPr>
@@ -250,7 +289,7 @@
                   <pic:spPr bwMode="auto">
                     <a:xfrm>
                       <a:off x="0" y="0"/>
-                      <a:ext cx="5486400" cy="1590675"/>
+                      <a:ext cx="5486400" cy="1495425"/>
                     </a:xfrm>
                     <a:prstGeom prst="rect">
                       <a:avLst/>
@@ -290,19 +329,54 @@
     <w:p>
       <w:r>
         <w:tab/>
-        <w:t xml:space="preserve">The final two columns </w:t>
-      </w:r>
-      <w:r>
-        <w:t xml:space="preserve">are </w:t>
-      </w:r>
-      <w:r>
-        <w:t>calculated through frame displacement.</w:t>
-      </w:r>
-      <w:r>
-        <w:t xml:space="preserve">  A frame displacement metric is calculated for each scan in a run.  MeanFD is the mean frame displacement value for all scans in a run.  </w:t>
-      </w:r>
-      <w:r>
-        <w:t xml:space="preserve">NonzeroFD is the number of scans that exceed the FDcriteria set in the template script.  NonzeroFD is hopefully equal to zero for most scans.  In figure 2, subject CF1250CHR in run_01 has a nonzeroFD equal to 160 which is not good.  For scans that exceed the FDcriteria, a csv file is generated in the corresponding subject’s run directory.  The csv file is titled </w:t>
+        <w:t>The final two columns are calculated through frame displacement.  A frame displacement me</w:t>
+      </w:r>
+      <w:r>
+        <w:t>tric is calculated for each frame</w:t>
+      </w:r>
+      <w:r>
+        <w:t xml:space="preserve"> in a run.  MeanFD is the mean frame displacement value for all </w:t>
+      </w:r>
+      <w:r>
+        <w:t>frame</w:t>
+      </w:r>
+      <w:r>
+        <w:t xml:space="preserve">s in a run.  </w:t>
+      </w:r>
+      <w:r>
+        <w:t>SupraThreshold</w:t>
+      </w:r>
+      <w:r>
+        <w:t xml:space="preserve">FD is the number of scans that exceed the FDcriteria set in the template script.  </w:t>
+      </w:r>
+      <w:r>
+        <w:t>SupraThreshold</w:t>
+      </w:r>
+      <w:r>
+        <w:t xml:space="preserve">FD is hopefully </w:t>
+      </w:r>
+      <w:r>
+        <w:t>a small number for a run</w:t>
+      </w:r>
+      <w:r>
+        <w:t xml:space="preserve">.  In figure 2, subject CF1250CHR in run_01 has a </w:t>
+      </w:r>
+      <w:r>
+        <w:t>SupraThreshold</w:t>
+      </w:r>
+      <w:r>
+        <w:t>FD equal to 175</w:t>
+      </w:r>
+      <w:bookmarkStart w:id="0" w:name="_GoBack"/>
+      <w:bookmarkEnd w:id="0"/>
+      <w:r>
+        <w:t xml:space="preserve"> which is not good.  For </w:t>
+      </w:r>
+      <w:r>
+        <w:t>frame</w:t>
+      </w:r>
+      <w:r>
+        <w:t xml:space="preserve">s that exceed the FDcriteria, a csv file is generated in the corresponding subject’s run directory.  The csv file is titled </w:t>
       </w:r>
       <w:r>
         <w:rPr>
@@ -317,7 +391,13 @@
         <w:t xml:space="preserve"> </w:t>
       </w:r>
       <w:r>
-        <w:t>and contains regressors that can be used to censor these scans from the first level model.</w:t>
+        <w:t xml:space="preserve">and contains regressors that can be used to censor these </w:t>
+      </w:r>
+      <w:r>
+        <w:t>frame</w:t>
+      </w:r>
+      <w:r>
+        <w:t>s from the first level model.</w:t>
       </w:r>
     </w:p>
     <w:p/>
@@ -352,8 +432,6 @@
       <w:r>
         <w:t xml:space="preserve">  Youtube videos </w:t>
       </w:r>
-      <w:bookmarkStart w:id="0" w:name="_GoBack"/>
-      <w:bookmarkEnd w:id="0"/>
       <w:r>
         <w:t>coming soon!</w:t>
       </w:r>

</xml_diff>

<commit_message>
Updated CheckMotionHelp.pdf. Added the word document and associated files to create pdf file.
</commit_message>
<xml_diff>
--- a/QualityChecks/Help/.CheckMotionHelp.docx
+++ b/QualityChecks/Help/.CheckMotionHelp.docx
@@ -26,22 +26,56 @@
         <w:ind w:firstLine="720"/>
       </w:pPr>
       <w:r>
-        <w:t xml:space="preserve">The CheckMotion scripts are a quality checking tool for 4D fMRI images saved in the </w:t>
-      </w:r>
+        <w:t xml:space="preserve">The </w:t>
+      </w:r>
+      <w:proofErr w:type="spellStart"/>
+      <w:r>
+        <w:t>CheckMotion</w:t>
+      </w:r>
+      <w:proofErr w:type="spellEnd"/>
+      <w:r>
+        <w:t xml:space="preserve"> scripts are a quality checking tool for 4D fMRI images saved in the </w:t>
+      </w:r>
+      <w:proofErr w:type="spellStart"/>
       <w:r>
         <w:t>nifti</w:t>
       </w:r>
+      <w:proofErr w:type="spellEnd"/>
       <w:r>
         <w:t xml:space="preserve"> format.  </w:t>
       </w:r>
       <w:r>
-        <w:t>They are intended to summarize subject motion using the motion parameter files generated from the realignment stage in preprocessing.  The scripts are written in Matlab and include a template and central file like other MethodsCore scripts.  The user only needs to set the varia</w:t>
+        <w:t xml:space="preserve">They are intended to summarize subject motion using the motion parameter files generated from the realignment stage in preprocessing.  The scripts are written in </w:t>
+      </w:r>
+      <w:proofErr w:type="spellStart"/>
+      <w:r>
+        <w:t>Matlab</w:t>
+      </w:r>
+      <w:proofErr w:type="spellEnd"/>
+      <w:r>
+        <w:t xml:space="preserve"> and include a template and central file like other </w:t>
+      </w:r>
+      <w:proofErr w:type="spellStart"/>
+      <w:r>
+        <w:t>MethodsCore</w:t>
+      </w:r>
+      <w:proofErr w:type="spellEnd"/>
+      <w:r>
+        <w:t xml:space="preserve"> scripts.  The user only needs to set the varia</w:t>
       </w:r>
       <w:r>
         <w:t>ble values in the template file</w:t>
       </w:r>
       <w:r>
-        <w:t xml:space="preserve"> to run CheckMotion.</w:t>
+        <w:t xml:space="preserve"> to run </w:t>
+      </w:r>
+      <w:proofErr w:type="spellStart"/>
+      <w:r>
+        <w:t>CheckMotion</w:t>
+      </w:r>
+      <w:proofErr w:type="spellEnd"/>
+      <w:r>
+        <w:t>.</w:t>
       </w:r>
     </w:p>
     <w:p/>
@@ -58,206 +92,1572 @@
     <w:p>
       <w:r>
         <w:tab/>
-        <w:t>In the template file, each variable includes a description of its purpose</w:t>
-      </w:r>
-      <w:r>
-        <w:t>.  The variables used to specify path names to files use a standardized format.  For help on this, there is a help document here: MethodsCore/Path Template Documentation.pdf.</w:t>
+        <w:t>The template file is an m-file in which the user has to set each variable value listed in it. Each variable includes a description of its purpose above it in the template file, so hopefully setting the values is self-explanatory. The variables to specify path names use a standardized format. The file “</w:t>
+      </w:r>
+      <w:r>
+        <w:rPr>
+          <w:b/>
+        </w:rPr>
+        <w:t>Path Template Documentation.pdf</w:t>
+      </w:r>
+      <w:r>
+        <w:t xml:space="preserve">” directly in the </w:t>
+      </w:r>
+      <w:proofErr w:type="spellStart"/>
+      <w:r>
+        <w:t>MethodsCore</w:t>
+      </w:r>
+      <w:proofErr w:type="spellEnd"/>
+      <w:r>
+        <w:t xml:space="preserve"> repository explains the standardized format.</w:t>
       </w:r>
     </w:p>
     <w:p/>
     <w:p>
       <w:r>
         <w:tab/>
-        <w:t>The remaining variables</w:t>
-      </w:r>
-      <w:r>
-        <w:t>, shown in figure 1,</w:t>
-      </w:r>
-      <w:r>
-        <w:t xml:space="preserve"> set the values for the assumptions</w:t>
-      </w:r>
-      <w:r>
-        <w:t xml:space="preserve"> made when summarizing motion.  </w:t>
-      </w:r>
-      <w:r>
-        <w:t xml:space="preserve">Generally, these variable values do not need to be changed from the default.  </w:t>
-      </w:r>
-      <w:r>
-        <w:t>The metrics used to summarize motion are Euclidean displacement and frame displacement</w:t>
-      </w:r>
-      <w:r>
-        <w:t xml:space="preserve"> (FD)</w:t>
-      </w:r>
-      <w:r>
-        <w:t xml:space="preserve">.  </w:t>
-      </w:r>
-      <w:r>
-        <w:t xml:space="preserve">For more information about Euclidean displacement, check the file: MethodsCore/matlabScripts/euclideandisplacement.pdf.  Frame displacement is </w:t>
-      </w:r>
-      <w:r>
-        <w:t>used to detect frames</w:t>
-      </w:r>
-      <w:r>
-        <w:t xml:space="preserve"> exceeding the FDcriteria in a run, which can then be censored in the first level using a regressor.  Euclidean displacement is used to summarize subject motion for a whole run.  The output metrics can be used to ensure different groups have similar motion which is important for second level analysis.</w:t>
-      </w:r>
-    </w:p>
-    <w:p>
-      <w:r>
+        <w:t xml:space="preserve">We will only go over some variables that need further clarification. </w:t>
+      </w:r>
+      <w:proofErr w:type="spellStart"/>
+      <w:r>
+        <w:rPr>
+          <w:b/>
+        </w:rPr>
+        <w:t>SubjDir</w:t>
+      </w:r>
+      <w:proofErr w:type="spellEnd"/>
+      <w:r>
+        <w:t xml:space="preserve"> is an Nx3 cell array where N is the number of subjects included</w:t>
+      </w:r>
+      <w:r>
+        <w:t xml:space="preserve"> and the columns are separated by commas</w:t>
+      </w:r>
+      <w:r>
+        <w:t>. Column1 lists the subject name</w:t>
+      </w:r>
+      <w:r>
+        <w:t xml:space="preserve"> as it appears on disk</w:t>
+      </w:r>
+      <w:r>
+        <w:t xml:space="preserve">. Column 2 is the subject’s number. Its value is not used, so it can be set to any scalar value if needed. Column3 is a vector and lists the runs to include </w:t>
+      </w:r>
+      <w:r>
+        <w:t xml:space="preserve">as indexed into the variable </w:t>
+      </w:r>
+      <w:proofErr w:type="spellStart"/>
+      <w:r>
+        <w:rPr>
+          <w:b/>
+        </w:rPr>
+        <w:t>RunDir</w:t>
+      </w:r>
+      <w:proofErr w:type="spellEnd"/>
+      <w:r>
+        <w:t xml:space="preserve">. </w:t>
+      </w:r>
+      <w:proofErr w:type="spellStart"/>
+      <w:r>
+        <w:t>RunDir</w:t>
+      </w:r>
+      <w:proofErr w:type="spellEnd"/>
+      <w:r>
+        <w:rPr>
+          <w:b/>
+        </w:rPr>
         <w:t xml:space="preserve"> </w:t>
       </w:r>
-    </w:p>
-    <w:p>
+      <w:r>
+        <w:t>is a cell array that lists all possible runs</w:t>
+      </w:r>
+      <w:r>
+        <w:t xml:space="preserve"> as they appear on disk</w:t>
+      </w:r>
+      <w:r>
+        <w:t xml:space="preserve">. Below gives example values for </w:t>
+      </w:r>
+      <w:proofErr w:type="spellStart"/>
+      <w:r>
+        <w:t>SubjDir</w:t>
+      </w:r>
+      <w:proofErr w:type="spellEnd"/>
+      <w:r>
+        <w:t xml:space="preserve"> and </w:t>
+      </w:r>
+      <w:proofErr w:type="spellStart"/>
+      <w:r>
+        <w:t>RunDir</w:t>
+      </w:r>
+      <w:proofErr w:type="spellEnd"/>
+      <w:r>
+        <w:t>:</w:t>
+      </w:r>
+    </w:p>
+    <w:p/>
+    <w:p>
+      <w:pPr>
+        <w:rPr>
+          <w:rFonts w:ascii="Courier New" w:hAnsi="Courier New" w:cs="Courier New"/>
+          <w:noProof/>
+        </w:rPr>
+      </w:pPr>
+      <w:r>
+        <w:rPr>
+          <w:rFonts w:ascii="Courier New" w:hAnsi="Courier New" w:cs="Courier New"/>
+          <w:noProof/>
+        </w:rPr>
+        <w:t>SubjDir = {</w:t>
+      </w:r>
+    </w:p>
+    <w:p>
+      <w:pPr>
+        <w:rPr>
+          <w:rFonts w:ascii="Courier New" w:hAnsi="Courier New" w:cs="Courier New"/>
+          <w:noProof/>
+          <w:color w:val="000000" w:themeColor="text1"/>
+        </w:rPr>
+      </w:pPr>
+      <w:r>
+        <w:rPr>
+          <w:rFonts w:ascii="Courier New" w:hAnsi="Courier New" w:cs="Courier New"/>
+          <w:noProof/>
+          <w:color w:val="EB1BC3"/>
+        </w:rPr>
+        <w:t>‘5001/</w:t>
+      </w:r>
+      <w:r>
+        <w:rPr>
+          <w:rFonts w:ascii="Courier New" w:hAnsi="Courier New" w:cs="Courier New"/>
+          <w:noProof/>
+          <w:color w:val="EB1BC3"/>
+        </w:rPr>
+        <w:t>Tx1/’</w:t>
+      </w:r>
+      <w:r>
+        <w:rPr>
+          <w:rFonts w:ascii="Courier New" w:hAnsi="Courier New" w:cs="Courier New"/>
+          <w:noProof/>
+          <w:color w:val="000000" w:themeColor="text1"/>
+        </w:rPr>
+        <w:t>, 1, [1 2 3];</w:t>
+      </w:r>
+    </w:p>
+    <w:p>
+      <w:pPr>
+        <w:rPr>
+          <w:rFonts w:ascii="Courier New" w:hAnsi="Courier New" w:cs="Courier New"/>
+          <w:noProof/>
+          <w:color w:val="000000" w:themeColor="text1"/>
+        </w:rPr>
+      </w:pPr>
+      <w:r>
+        <w:rPr>
+          <w:rFonts w:ascii="Courier New" w:hAnsi="Courier New" w:cs="Courier New"/>
+          <w:noProof/>
+          <w:color w:val="EB1BC3"/>
+        </w:rPr>
+        <w:t>‘5002/Tx1/’</w:t>
+      </w:r>
+      <w:r>
+        <w:rPr>
+          <w:rFonts w:ascii="Courier New" w:hAnsi="Courier New" w:cs="Courier New"/>
+          <w:noProof/>
+          <w:color w:val="000000" w:themeColor="text1"/>
+        </w:rPr>
+        <w:t>, 1, [1 3];</w:t>
+      </w:r>
+    </w:p>
+    <w:p>
+      <w:pPr>
+        <w:rPr>
+          <w:rFonts w:ascii="Courier New" w:hAnsi="Courier New" w:cs="Courier New"/>
+          <w:noProof/>
+          <w:color w:val="000000" w:themeColor="text1"/>
+        </w:rPr>
+      </w:pPr>
+      <w:r>
+        <w:rPr>
+          <w:rFonts w:ascii="Courier New" w:hAnsi="Courier New" w:cs="Courier New"/>
+          <w:noProof/>
+          <w:color w:val="000000" w:themeColor="text1"/>
+        </w:rPr>
+        <w:t>};</w:t>
+      </w:r>
+    </w:p>
+    <w:p>
+      <w:pPr>
+        <w:rPr>
+          <w:rFonts w:ascii="Courier New" w:hAnsi="Courier New" w:cs="Courier New"/>
+          <w:noProof/>
+          <w:color w:val="000000" w:themeColor="text1"/>
+        </w:rPr>
+      </w:pPr>
+    </w:p>
+    <w:p>
+      <w:pPr>
+        <w:rPr>
+          <w:rFonts w:ascii="Courier New" w:hAnsi="Courier New" w:cs="Courier New"/>
+          <w:noProof/>
+          <w:color w:val="000000" w:themeColor="text1"/>
+        </w:rPr>
+      </w:pPr>
+      <w:r>
+        <w:rPr>
+          <w:rFonts w:ascii="Courier New" w:hAnsi="Courier New" w:cs="Courier New"/>
+          <w:noProof/>
+          <w:color w:val="000000" w:themeColor="text1"/>
+        </w:rPr>
+        <w:t>RunDir = {</w:t>
+      </w:r>
+    </w:p>
+    <w:p>
+      <w:pPr>
+        <w:rPr>
+          <w:rFonts w:ascii="Courier New" w:hAnsi="Courier New" w:cs="Courier New"/>
+          <w:noProof/>
+          <w:color w:val="EB1BC3"/>
+        </w:rPr>
+      </w:pPr>
+      <w:r>
+        <w:rPr>
+          <w:rFonts w:ascii="Courier New" w:hAnsi="Courier New" w:cs="Courier New"/>
+          <w:noProof/>
+          <w:color w:val="EB1BC3"/>
+        </w:rPr>
+        <w:t>‘run_01’</w:t>
+      </w:r>
+      <w:r>
+        <w:rPr>
+          <w:rFonts w:ascii="Courier New" w:hAnsi="Courier New" w:cs="Courier New"/>
+          <w:noProof/>
+        </w:rPr>
+        <w:t>;</w:t>
+      </w:r>
+    </w:p>
+    <w:p>
+      <w:pPr>
+        <w:rPr>
+          <w:rFonts w:ascii="Courier New" w:hAnsi="Courier New" w:cs="Courier New"/>
+          <w:noProof/>
+          <w:color w:val="EB1BC3"/>
+        </w:rPr>
+      </w:pPr>
+      <w:r>
+        <w:rPr>
+          <w:rFonts w:ascii="Courier New" w:hAnsi="Courier New" w:cs="Courier New"/>
+          <w:noProof/>
+          <w:color w:val="EB1BC3"/>
+        </w:rPr>
+        <w:t>‘run_02’</w:t>
+      </w:r>
+      <w:r>
+        <w:rPr>
+          <w:rFonts w:ascii="Courier New" w:hAnsi="Courier New" w:cs="Courier New"/>
+          <w:noProof/>
+        </w:rPr>
+        <w:t>;</w:t>
+      </w:r>
+    </w:p>
+    <w:p>
+      <w:pPr>
+        <w:rPr>
+          <w:rFonts w:ascii="Courier New" w:hAnsi="Courier New" w:cs="Courier New"/>
+          <w:noProof/>
+          <w:color w:val="EB1BC3"/>
+        </w:rPr>
+      </w:pPr>
+      <w:r>
+        <w:rPr>
+          <w:rFonts w:ascii="Courier New" w:hAnsi="Courier New" w:cs="Courier New"/>
+          <w:noProof/>
+          <w:color w:val="EB1BC3"/>
+        </w:rPr>
+        <w:t>‘run_03’</w:t>
+      </w:r>
+      <w:r>
+        <w:rPr>
+          <w:rFonts w:ascii="Courier New" w:hAnsi="Courier New" w:cs="Courier New"/>
+          <w:noProof/>
+        </w:rPr>
+        <w:t>;</w:t>
+      </w:r>
+    </w:p>
+    <w:p>
+      <w:pPr>
+        <w:rPr>
+          <w:rFonts w:ascii="Courier New" w:hAnsi="Courier New" w:cs="Courier New"/>
+          <w:noProof/>
+          <w:color w:val="EB1BC3"/>
+        </w:rPr>
+      </w:pPr>
+      <w:r>
+        <w:rPr>
+          <w:rFonts w:ascii="Courier New" w:hAnsi="Courier New" w:cs="Courier New"/>
+          <w:noProof/>
+          <w:color w:val="EB1BC3"/>
+        </w:rPr>
+        <w:t>‘run_04’</w:t>
+      </w:r>
+      <w:r>
+        <w:rPr>
+          <w:rFonts w:ascii="Courier New" w:hAnsi="Courier New" w:cs="Courier New"/>
+          <w:noProof/>
+        </w:rPr>
+        <w:t>;</w:t>
+      </w:r>
+    </w:p>
+    <w:p>
+      <w:pPr>
+        <w:rPr>
+          <w:rFonts w:ascii="Courier New" w:hAnsi="Courier New" w:cs="Courier New"/>
+          <w:noProof/>
+          <w:color w:val="EB1BC3"/>
+        </w:rPr>
+      </w:pPr>
+      <w:r>
+        <w:rPr>
+          <w:rFonts w:ascii="Courier New" w:hAnsi="Courier New" w:cs="Courier New"/>
+          <w:noProof/>
+          <w:color w:val="EB1BC3"/>
+        </w:rPr>
+        <w:t>‘run_05’</w:t>
+      </w:r>
+      <w:r>
+        <w:rPr>
+          <w:rFonts w:ascii="Courier New" w:hAnsi="Courier New" w:cs="Courier New"/>
+          <w:noProof/>
+        </w:rPr>
+        <w:t>;</w:t>
+      </w:r>
+    </w:p>
+    <w:p>
+      <w:pPr>
+        <w:rPr>
+          <w:rFonts w:ascii="Courier New" w:hAnsi="Courier New" w:cs="Courier New"/>
+          <w:noProof/>
+        </w:rPr>
+      </w:pPr>
+      <w:r>
+        <w:rPr>
+          <w:rFonts w:ascii="Courier New" w:hAnsi="Courier New" w:cs="Courier New"/>
+          <w:noProof/>
+        </w:rPr>
+        <w:t>};</w:t>
+      </w:r>
+    </w:p>
+    <w:p>
+      <w:pPr>
+        <w:rPr>
+          <w:rFonts w:ascii="Courier New" w:hAnsi="Courier New" w:cs="Courier New"/>
+          <w:noProof/>
+        </w:rPr>
+      </w:pPr>
+    </w:p>
+    <w:p>
+      <w:pPr>
+        <w:rPr>
+          <w:noProof/>
+        </w:rPr>
+      </w:pPr>
+      <w:r>
+        <w:rPr>
+          <w:noProof/>
+        </w:rPr>
+        <w:t>In SubjDir, there are two subjects lis</w:t>
+      </w:r>
+      <w:r>
+        <w:rPr>
+          <w:noProof/>
+        </w:rPr>
+        <w:t>ted and RunDir lists five runs. For the first subject, the runs to include vector is [1 2 3]. These values are indexed into RunDir, so the included runs for subject 5001/Tx1/ are run_01, run_02, and run_03. Similarly, for subject 5002/Tx1, the included runs are run_01 and run_03.</w:t>
+      </w:r>
+      <w:r>
+        <w:rPr>
+          <w:noProof/>
+        </w:rPr>
+        <w:t xml:space="preserve"> Notice both subjects have the </w:t>
+      </w:r>
+      <w:r>
+        <w:rPr>
+          <w:noProof/>
+        </w:rPr>
+        <w:t>same subject number (column</w:t>
+      </w:r>
+      <w:r>
+        <w:rPr>
+          <w:noProof/>
+        </w:rPr>
+        <w:t xml:space="preserve"> 2). While this is not good practice, the script will still run, because this value is not used.</w:t>
+      </w:r>
+    </w:p>
+    <w:p>
+      <w:pPr>
+        <w:rPr>
+          <w:noProof/>
+        </w:rPr>
+      </w:pPr>
+    </w:p>
+    <w:p>
+      <w:pPr>
+        <w:rPr>
+          <w:noProof/>
+        </w:rPr>
+      </w:pPr>
+      <w:r>
+        <w:rPr>
+          <w:noProof/>
+        </w:rPr>
+        <w:tab/>
+        <w:t xml:space="preserve">The variables </w:t>
+      </w:r>
+      <w:r>
+        <w:rPr>
+          <w:b/>
+          <w:noProof/>
+        </w:rPr>
+        <w:t>LeverArm</w:t>
+      </w:r>
+      <w:r>
+        <w:rPr>
+          <w:noProof/>
+        </w:rPr>
+        <w:t xml:space="preserve">, </w:t>
+      </w:r>
+      <w:r>
+        <w:rPr>
+          <w:b/>
+          <w:noProof/>
+        </w:rPr>
+        <w:t>FDLeverArm</w:t>
+      </w:r>
+      <w:r>
+        <w:rPr>
+          <w:noProof/>
+        </w:rPr>
+        <w:t xml:space="preserve">, </w:t>
+      </w:r>
+      <w:r>
+        <w:rPr>
+          <w:b/>
+          <w:noProof/>
+        </w:rPr>
+        <w:t>FDcriteria</w:t>
+      </w:r>
+      <w:r>
+        <w:rPr>
+          <w:noProof/>
+        </w:rPr>
+        <w:t xml:space="preserve">, </w:t>
+      </w:r>
+      <w:r>
+        <w:rPr>
+          <w:b/>
+          <w:noProof/>
+        </w:rPr>
+        <w:t>FramesBefore</w:t>
+      </w:r>
+      <w:r>
+        <w:rPr>
+          <w:noProof/>
+        </w:rPr>
+        <w:t xml:space="preserve">, and </w:t>
+      </w:r>
+      <w:r>
+        <w:rPr>
+          <w:b/>
+          <w:noProof/>
+        </w:rPr>
+        <w:t>FramesAfter</w:t>
+      </w:r>
+      <w:r>
+        <w:rPr>
+          <w:noProof/>
+        </w:rPr>
+        <w:t xml:space="preserve"> set the values for the assumptions made when summaryizing motion. Typically these variables do not need to be changed from the default. </w:t>
+      </w:r>
+      <w:r>
+        <w:rPr>
+          <w:noProof/>
+        </w:rPr>
+        <w:t xml:space="preserve">The metrics used to </w:t>
+      </w:r>
+      <w:r>
+        <w:rPr>
+          <w:noProof/>
+        </w:rPr>
+        <w:lastRenderedPageBreak/>
+        <w:t xml:space="preserve">summarize motion are Euclidean displacement and frame displacement (FD). For more information about Euclidean displacement, check the file MethodsCore/matlabScripts/euclideandisplacement.pdf.  Frame displacement is a single scalar value which summarizes motion </w:t>
+      </w:r>
+      <w:r>
+        <w:rPr>
+          <w:noProof/>
+        </w:rPr>
+        <w:t>for one frame relative to the previous frame</w:t>
+      </w:r>
+      <w:r>
+        <w:rPr>
+          <w:noProof/>
+        </w:rPr>
+        <w:t xml:space="preserve"> (Power et al 2011). It is in units of millimeters and is given by the following equation:</w:t>
+      </w:r>
+    </w:p>
+    <w:p>
+      <w:pPr>
+        <w:rPr>
+          <w:noProof/>
+        </w:rPr>
+      </w:pPr>
+    </w:p>
+    <w:p>
+      <w:pPr>
+        <w:jc w:val="center"/>
+        <w:rPr>
+          <w:noProof/>
+        </w:rPr>
+      </w:pPr>
+      <m:oMathPara>
+        <m:oMath>
+          <m:sSub>
+            <m:sSubPr>
+              <m:ctrlPr>
+                <w:rPr>
+                  <w:rFonts w:ascii="Cambria Math" w:hAnsi="Cambria Math"/>
+                  <w:i/>
+                  <w:noProof/>
+                </w:rPr>
+              </m:ctrlPr>
+            </m:sSubPr>
+            <m:e>
+              <m:r>
+                <w:rPr>
+                  <w:rFonts w:ascii="Cambria Math" w:hAnsi="Cambria Math"/>
+                  <w:noProof/>
+                </w:rPr>
+                <m:t>FD</m:t>
+              </m:r>
+            </m:e>
+            <m:sub>
+              <m:r>
+                <w:rPr>
+                  <w:rFonts w:ascii="Cambria Math" w:hAnsi="Cambria Math"/>
+                  <w:noProof/>
+                </w:rPr>
+                <m:t>i</m:t>
+              </m:r>
+            </m:sub>
+          </m:sSub>
+          <m:r>
+            <w:rPr>
+              <w:rFonts w:ascii="Cambria Math" w:hAnsi="Cambria Math"/>
+              <w:noProof/>
+            </w:rPr>
+            <m:t>=</m:t>
+          </m:r>
+          <m:d>
+            <m:dPr>
+              <m:begChr m:val="|"/>
+              <m:endChr m:val="|"/>
+              <m:ctrlPr>
+                <w:rPr>
+                  <w:rFonts w:ascii="Cambria Math" w:hAnsi="Cambria Math"/>
+                  <w:i/>
+                  <w:noProof/>
+                </w:rPr>
+              </m:ctrlPr>
+            </m:dPr>
+            <m:e>
+              <m:sSub>
+                <m:sSubPr>
+                  <m:ctrlPr>
+                    <w:rPr>
+                      <w:rFonts w:ascii="Cambria Math" w:hAnsi="Cambria Math"/>
+                      <w:i/>
+                      <w:noProof/>
+                    </w:rPr>
+                  </m:ctrlPr>
+                </m:sSubPr>
+                <m:e>
+                  <m:r>
+                    <w:rPr>
+                      <w:rFonts w:ascii="Cambria Math" w:hAnsi="Cambria Math"/>
+                      <w:noProof/>
+                    </w:rPr>
+                    <m:t>∆d</m:t>
+                  </m:r>
+                </m:e>
+                <m:sub>
+                  <m:r>
+                    <w:rPr>
+                      <w:rFonts w:ascii="Cambria Math" w:hAnsi="Cambria Math"/>
+                      <w:noProof/>
+                    </w:rPr>
+                    <m:t>ix</m:t>
+                  </m:r>
+                </m:sub>
+              </m:sSub>
+            </m:e>
+          </m:d>
+          <m:r>
+            <w:rPr>
+              <w:rFonts w:ascii="Cambria Math" w:hAnsi="Cambria Math"/>
+              <w:noProof/>
+            </w:rPr>
+            <m:t>+</m:t>
+          </m:r>
+          <m:d>
+            <m:dPr>
+              <m:begChr m:val="|"/>
+              <m:endChr m:val="|"/>
+              <m:ctrlPr>
+                <w:rPr>
+                  <w:rFonts w:ascii="Cambria Math" w:hAnsi="Cambria Math"/>
+                  <w:i/>
+                  <w:noProof/>
+                </w:rPr>
+              </m:ctrlPr>
+            </m:dPr>
+            <m:e>
+              <m:sSub>
+                <m:sSubPr>
+                  <m:ctrlPr>
+                    <w:rPr>
+                      <w:rFonts w:ascii="Cambria Math" w:hAnsi="Cambria Math"/>
+                      <w:i/>
+                      <w:noProof/>
+                    </w:rPr>
+                  </m:ctrlPr>
+                </m:sSubPr>
+                <m:e>
+                  <m:r>
+                    <w:rPr>
+                      <w:rFonts w:ascii="Cambria Math" w:hAnsi="Cambria Math"/>
+                      <w:noProof/>
+                    </w:rPr>
+                    <m:t>∆d</m:t>
+                  </m:r>
+                </m:e>
+                <m:sub>
+                  <m:r>
+                    <w:rPr>
+                      <w:rFonts w:ascii="Cambria Math" w:hAnsi="Cambria Math"/>
+                      <w:noProof/>
+                    </w:rPr>
+                    <m:t>iy</m:t>
+                  </m:r>
+                </m:sub>
+              </m:sSub>
+            </m:e>
+          </m:d>
+          <m:r>
+            <w:rPr>
+              <w:rFonts w:ascii="Cambria Math" w:hAnsi="Cambria Math"/>
+              <w:noProof/>
+            </w:rPr>
+            <m:t>+</m:t>
+          </m:r>
+          <m:d>
+            <m:dPr>
+              <m:begChr m:val="|"/>
+              <m:endChr m:val="|"/>
+              <m:ctrlPr>
+                <w:rPr>
+                  <w:rFonts w:ascii="Cambria Math" w:hAnsi="Cambria Math"/>
+                  <w:i/>
+                  <w:noProof/>
+                </w:rPr>
+              </m:ctrlPr>
+            </m:dPr>
+            <m:e>
+              <m:sSub>
+                <m:sSubPr>
+                  <m:ctrlPr>
+                    <w:rPr>
+                      <w:rFonts w:ascii="Cambria Math" w:hAnsi="Cambria Math"/>
+                      <w:i/>
+                      <w:noProof/>
+                    </w:rPr>
+                  </m:ctrlPr>
+                </m:sSubPr>
+                <m:e>
+                  <m:r>
+                    <w:rPr>
+                      <w:rFonts w:ascii="Cambria Math" w:hAnsi="Cambria Math"/>
+                      <w:noProof/>
+                    </w:rPr>
+                    <m:t>∆d</m:t>
+                  </m:r>
+                </m:e>
+                <m:sub>
+                  <m:r>
+                    <w:rPr>
+                      <w:rFonts w:ascii="Cambria Math" w:hAnsi="Cambria Math"/>
+                      <w:noProof/>
+                    </w:rPr>
+                    <m:t>iz</m:t>
+                  </m:r>
+                </m:sub>
+              </m:sSub>
+            </m:e>
+          </m:d>
+          <m:r>
+            <w:rPr>
+              <w:rFonts w:ascii="Cambria Math" w:hAnsi="Cambria Math"/>
+              <w:noProof/>
+            </w:rPr>
+            <m:t>+</m:t>
+          </m:r>
+          <m:d>
+            <m:dPr>
+              <m:begChr m:val="|"/>
+              <m:endChr m:val="|"/>
+              <m:ctrlPr>
+                <w:rPr>
+                  <w:rFonts w:ascii="Cambria Math" w:hAnsi="Cambria Math"/>
+                  <w:i/>
+                  <w:noProof/>
+                </w:rPr>
+              </m:ctrlPr>
+            </m:dPr>
+            <m:e>
+              <m:sSub>
+                <m:sSubPr>
+                  <m:ctrlPr>
+                    <w:rPr>
+                      <w:rFonts w:ascii="Cambria Math" w:hAnsi="Cambria Math"/>
+                      <w:i/>
+                      <w:noProof/>
+                    </w:rPr>
+                  </m:ctrlPr>
+                </m:sSubPr>
+                <m:e>
+                  <m:r>
+                    <w:rPr>
+                      <w:rFonts w:ascii="Cambria Math" w:hAnsi="Cambria Math"/>
+                      <w:noProof/>
+                    </w:rPr>
+                    <m:t>∆α</m:t>
+                  </m:r>
+                </m:e>
+                <m:sub>
+                  <m:r>
+                    <w:rPr>
+                      <w:rFonts w:ascii="Cambria Math" w:hAnsi="Cambria Math"/>
+                      <w:noProof/>
+                    </w:rPr>
+                    <m:t>i</m:t>
+                  </m:r>
+                </m:sub>
+              </m:sSub>
+            </m:e>
+          </m:d>
+          <m:r>
+            <w:rPr>
+              <w:rFonts w:ascii="Cambria Math" w:hAnsi="Cambria Math"/>
+              <w:noProof/>
+            </w:rPr>
+            <m:t>+</m:t>
+          </m:r>
+          <m:d>
+            <m:dPr>
+              <m:begChr m:val="|"/>
+              <m:endChr m:val="|"/>
+              <m:ctrlPr>
+                <w:rPr>
+                  <w:rFonts w:ascii="Cambria Math" w:hAnsi="Cambria Math"/>
+                  <w:i/>
+                  <w:noProof/>
+                </w:rPr>
+              </m:ctrlPr>
+            </m:dPr>
+            <m:e>
+              <m:sSub>
+                <m:sSubPr>
+                  <m:ctrlPr>
+                    <w:rPr>
+                      <w:rFonts w:ascii="Cambria Math" w:hAnsi="Cambria Math"/>
+                      <w:i/>
+                      <w:noProof/>
+                    </w:rPr>
+                  </m:ctrlPr>
+                </m:sSubPr>
+                <m:e>
+                  <m:r>
+                    <w:rPr>
+                      <w:rFonts w:ascii="Cambria Math" w:hAnsi="Cambria Math"/>
+                      <w:noProof/>
+                    </w:rPr>
+                    <m:t>∆β</m:t>
+                  </m:r>
+                </m:e>
+                <m:sub>
+                  <m:r>
+                    <w:rPr>
+                      <w:rFonts w:ascii="Cambria Math" w:hAnsi="Cambria Math"/>
+                      <w:noProof/>
+                    </w:rPr>
+                    <m:t>i</m:t>
+                  </m:r>
+                </m:sub>
+              </m:sSub>
+            </m:e>
+          </m:d>
+          <m:r>
+            <w:rPr>
+              <w:rFonts w:ascii="Cambria Math" w:hAnsi="Cambria Math"/>
+              <w:noProof/>
+            </w:rPr>
+            <m:t>+|</m:t>
+          </m:r>
+          <m:sSub>
+            <m:sSubPr>
+              <m:ctrlPr>
+                <w:rPr>
+                  <w:rFonts w:ascii="Cambria Math" w:hAnsi="Cambria Math"/>
+                  <w:i/>
+                  <w:noProof/>
+                </w:rPr>
+              </m:ctrlPr>
+            </m:sSubPr>
+            <m:e>
+              <m:r>
+                <w:rPr>
+                  <w:rFonts w:ascii="Cambria Math" w:hAnsi="Cambria Math"/>
+                  <w:noProof/>
+                </w:rPr>
+                <m:t>∆γ</m:t>
+              </m:r>
+            </m:e>
+            <m:sub>
+              <m:r>
+                <w:rPr>
+                  <w:rFonts w:ascii="Cambria Math" w:hAnsi="Cambria Math"/>
+                  <w:noProof/>
+                </w:rPr>
+                <m:t>i</m:t>
+              </m:r>
+            </m:sub>
+          </m:sSub>
+          <m:r>
+            <w:rPr>
+              <w:rFonts w:ascii="Cambria Math" w:hAnsi="Cambria Math"/>
+              <w:noProof/>
+            </w:rPr>
+            <m:t>|</m:t>
+          </m:r>
+        </m:oMath>
+      </m:oMathPara>
+    </w:p>
+    <w:p>
+      <w:pPr>
+        <w:jc w:val="center"/>
+        <w:rPr>
+          <w:noProof/>
+        </w:rPr>
+      </w:pPr>
+    </w:p>
+    <w:p>
+      <w:pPr>
+        <w:rPr>
+          <w:noProof/>
+        </w:rPr>
+      </w:pPr>
+      <w:r>
+        <w:rPr>
+          <w:noProof/>
+        </w:rPr>
+        <w:t xml:space="preserve">where </w:t>
+      </w:r>
+      <m:oMath>
+        <m:sSub>
+          <m:sSubPr>
+            <m:ctrlPr>
+              <w:rPr>
+                <w:rFonts w:ascii="Cambria Math" w:hAnsi="Cambria Math"/>
+                <w:i/>
+                <w:noProof/>
+              </w:rPr>
+            </m:ctrlPr>
+          </m:sSubPr>
+          <m:e>
+            <m:r>
+              <w:rPr>
+                <w:rFonts w:ascii="Cambria Math" w:hAnsi="Cambria Math"/>
+                <w:noProof/>
+              </w:rPr>
+              <m:t>∆d</m:t>
+            </m:r>
+          </m:e>
+          <m:sub>
+            <m:r>
+              <w:rPr>
+                <w:rFonts w:ascii="Cambria Math" w:hAnsi="Cambria Math"/>
+                <w:noProof/>
+              </w:rPr>
+              <m:t>ix</m:t>
+            </m:r>
+          </m:sub>
+        </m:sSub>
+        <m:r>
+          <w:rPr>
+            <w:rFonts w:ascii="Cambria Math" w:hAnsi="Cambria Math"/>
+            <w:noProof/>
+          </w:rPr>
+          <m:t>=</m:t>
+        </m:r>
+        <m:sSub>
+          <m:sSubPr>
+            <m:ctrlPr>
+              <w:rPr>
+                <w:rFonts w:ascii="Cambria Math" w:hAnsi="Cambria Math"/>
+                <w:i/>
+                <w:noProof/>
+              </w:rPr>
+            </m:ctrlPr>
+          </m:sSubPr>
+          <m:e>
+            <m:r>
+              <w:rPr>
+                <w:rFonts w:ascii="Cambria Math" w:hAnsi="Cambria Math"/>
+                <w:noProof/>
+              </w:rPr>
+              <m:t>d</m:t>
+            </m:r>
+          </m:e>
+          <m:sub>
+            <m:d>
+              <m:dPr>
+                <m:ctrlPr>
+                  <w:rPr>
+                    <w:rFonts w:ascii="Cambria Math" w:hAnsi="Cambria Math"/>
+                    <w:i/>
+                    <w:noProof/>
+                  </w:rPr>
+                </m:ctrlPr>
+              </m:dPr>
+              <m:e>
+                <m:r>
+                  <w:rPr>
+                    <w:rFonts w:ascii="Cambria Math" w:hAnsi="Cambria Math"/>
+                    <w:noProof/>
+                  </w:rPr>
+                  <m:t>i-1</m:t>
+                </m:r>
+              </m:e>
+            </m:d>
+            <m:r>
+              <w:rPr>
+                <w:rFonts w:ascii="Cambria Math" w:hAnsi="Cambria Math"/>
+                <w:noProof/>
+              </w:rPr>
+              <m:t>x</m:t>
+            </m:r>
+          </m:sub>
+        </m:sSub>
+        <m:r>
+          <w:rPr>
+            <w:rFonts w:ascii="Cambria Math" w:hAnsi="Cambria Math"/>
+            <w:noProof/>
+          </w:rPr>
+          <m:t>-</m:t>
+        </m:r>
+        <m:sSub>
+          <m:sSubPr>
+            <m:ctrlPr>
+              <w:rPr>
+                <w:rFonts w:ascii="Cambria Math" w:hAnsi="Cambria Math"/>
+                <w:i/>
+                <w:noProof/>
+              </w:rPr>
+            </m:ctrlPr>
+          </m:sSubPr>
+          <m:e>
+            <m:r>
+              <w:rPr>
+                <w:rFonts w:ascii="Cambria Math" w:hAnsi="Cambria Math"/>
+                <w:noProof/>
+              </w:rPr>
+              <m:t>d</m:t>
+            </m:r>
+          </m:e>
+          <m:sub>
+            <m:r>
+              <w:rPr>
+                <w:rFonts w:ascii="Cambria Math" w:hAnsi="Cambria Math"/>
+                <w:noProof/>
+              </w:rPr>
+              <m:t>ix</m:t>
+            </m:r>
+          </m:sub>
+        </m:sSub>
+      </m:oMath>
+      <w:r>
+        <w:rPr>
+          <w:noProof/>
+        </w:rPr>
+        <w:t xml:space="preserve"> and </w:t>
+      </w:r>
+    </w:p>
+    <w:p>
+      <w:pPr>
+        <w:rPr>
+          <w:noProof/>
+        </w:rPr>
+      </w:pPr>
+    </w:p>
+    <w:p>
+      <w:pPr>
+        <w:rPr>
+          <w:noProof/>
+        </w:rPr>
+      </w:pPr>
+      <m:oMathPara>
+        <m:oMathParaPr>
+          <m:jc m:val="left"/>
+        </m:oMathParaPr>
+        <m:oMath>
+          <m:sSub>
+            <m:sSubPr>
+              <m:ctrlPr>
+                <w:rPr>
+                  <w:rFonts w:ascii="Cambria Math" w:hAnsi="Cambria Math"/>
+                  <w:i/>
+                  <w:noProof/>
+                </w:rPr>
+              </m:ctrlPr>
+            </m:sSubPr>
+            <m:e>
+              <m:r>
+                <w:rPr>
+                  <w:rFonts w:ascii="Cambria Math" w:hAnsi="Cambria Math"/>
+                  <w:noProof/>
+                </w:rPr>
+                <m:t>d</m:t>
+              </m:r>
+            </m:e>
+            <m:sub>
+              <m:r>
+                <w:rPr>
+                  <w:rFonts w:ascii="Cambria Math" w:hAnsi="Cambria Math"/>
+                  <w:noProof/>
+                </w:rPr>
+                <m:t>ix</m:t>
+              </m:r>
+            </m:sub>
+          </m:sSub>
+          <m:r>
+            <w:rPr>
+              <w:rFonts w:ascii="Cambria Math" w:hAnsi="Cambria Math"/>
+              <w:noProof/>
+            </w:rPr>
+            <m:t>=x translational parameter at volume i</m:t>
+          </m:r>
+        </m:oMath>
+      </m:oMathPara>
+    </w:p>
+    <w:p>
+      <w:pPr>
+        <w:rPr>
+          <w:noProof/>
+        </w:rPr>
+      </w:pPr>
+      <m:oMathPara>
+        <m:oMathParaPr>
+          <m:jc m:val="left"/>
+        </m:oMathParaPr>
+        <m:oMath>
+          <m:sSub>
+            <m:sSubPr>
+              <m:ctrlPr>
+                <w:rPr>
+                  <w:rFonts w:ascii="Cambria Math" w:hAnsi="Cambria Math"/>
+                  <w:i/>
+                  <w:noProof/>
+                </w:rPr>
+              </m:ctrlPr>
+            </m:sSubPr>
+            <m:e>
+              <m:r>
+                <w:rPr>
+                  <w:rFonts w:ascii="Cambria Math" w:hAnsi="Cambria Math"/>
+                  <w:noProof/>
+                </w:rPr>
+                <m:t>d</m:t>
+              </m:r>
+            </m:e>
+            <m:sub>
+              <m:r>
+                <w:rPr>
+                  <w:rFonts w:ascii="Cambria Math" w:hAnsi="Cambria Math"/>
+                  <w:noProof/>
+                </w:rPr>
+                <m:t>iy</m:t>
+              </m:r>
+            </m:sub>
+          </m:sSub>
+          <m:r>
+            <w:rPr>
+              <w:rFonts w:ascii="Cambria Math" w:hAnsi="Cambria Math"/>
+              <w:noProof/>
+            </w:rPr>
+            <m:t>=</m:t>
+          </m:r>
+          <m:r>
+            <w:rPr>
+              <w:rFonts w:ascii="Cambria Math" w:hAnsi="Cambria Math"/>
+              <w:noProof/>
+            </w:rPr>
+            <m:t>y</m:t>
+          </m:r>
+          <m:r>
+            <w:rPr>
+              <w:rFonts w:ascii="Cambria Math" w:hAnsi="Cambria Math"/>
+              <w:noProof/>
+            </w:rPr>
+            <m:t xml:space="preserve"> translational parameter at volume i</m:t>
+          </m:r>
+        </m:oMath>
+      </m:oMathPara>
+    </w:p>
+    <w:p>
+      <w:pPr>
+        <w:rPr>
+          <w:noProof/>
+        </w:rPr>
+      </w:pPr>
+      <m:oMathPara>
+        <m:oMathParaPr>
+          <m:jc m:val="left"/>
+        </m:oMathParaPr>
+        <m:oMath>
+          <m:sSub>
+            <m:sSubPr>
+              <m:ctrlPr>
+                <w:rPr>
+                  <w:rFonts w:ascii="Cambria Math" w:hAnsi="Cambria Math"/>
+                  <w:i/>
+                  <w:noProof/>
+                </w:rPr>
+              </m:ctrlPr>
+            </m:sSubPr>
+            <m:e>
+              <m:r>
+                <w:rPr>
+                  <w:rFonts w:ascii="Cambria Math" w:hAnsi="Cambria Math"/>
+                  <w:noProof/>
+                </w:rPr>
+                <m:t>d</m:t>
+              </m:r>
+            </m:e>
+            <m:sub>
+              <m:r>
+                <w:rPr>
+                  <w:rFonts w:ascii="Cambria Math" w:hAnsi="Cambria Math"/>
+                  <w:noProof/>
+                </w:rPr>
+                <m:t>iz</m:t>
+              </m:r>
+            </m:sub>
+          </m:sSub>
+          <m:r>
+            <w:rPr>
+              <w:rFonts w:ascii="Cambria Math" w:hAnsi="Cambria Math"/>
+              <w:noProof/>
+            </w:rPr>
+            <m:t>=</m:t>
+          </m:r>
+          <m:r>
+            <w:rPr>
+              <w:rFonts w:ascii="Cambria Math" w:hAnsi="Cambria Math"/>
+              <w:noProof/>
+            </w:rPr>
+            <m:t>z</m:t>
+          </m:r>
+          <m:r>
+            <w:rPr>
+              <w:rFonts w:ascii="Cambria Math" w:hAnsi="Cambria Math"/>
+              <w:noProof/>
+            </w:rPr>
+            <m:t xml:space="preserve"> translational parameter at volume i</m:t>
+          </m:r>
+        </m:oMath>
+      </m:oMathPara>
+    </w:p>
+    <w:p>
+      <w:pPr>
+        <w:rPr>
+          <w:noProof/>
+        </w:rPr>
+      </w:pPr>
+      <m:oMathPara>
+        <m:oMathParaPr>
+          <m:jc m:val="left"/>
+        </m:oMathParaPr>
+        <m:oMath>
+          <m:sSub>
+            <m:sSubPr>
+              <m:ctrlPr>
+                <w:rPr>
+                  <w:rFonts w:ascii="Cambria Math" w:hAnsi="Cambria Math"/>
+                  <w:i/>
+                  <w:noProof/>
+                </w:rPr>
+              </m:ctrlPr>
+            </m:sSubPr>
+            <m:e>
+              <m:r>
+                <w:rPr>
+                  <w:rFonts w:ascii="Cambria Math" w:hAnsi="Cambria Math"/>
+                  <w:noProof/>
+                </w:rPr>
+                <m:t>α</m:t>
+              </m:r>
+            </m:e>
+            <m:sub>
+              <m:r>
+                <w:rPr>
+                  <w:rFonts w:ascii="Cambria Math" w:hAnsi="Cambria Math"/>
+                  <w:noProof/>
+                </w:rPr>
+                <m:t>i</m:t>
+              </m:r>
+            </m:sub>
+          </m:sSub>
+          <m:r>
+            <w:rPr>
+              <w:rFonts w:ascii="Cambria Math" w:hAnsi="Cambria Math"/>
+              <w:noProof/>
+            </w:rPr>
+            <m:t>=</m:t>
+          </m:r>
+          <m:r>
+            <w:rPr>
+              <w:rFonts w:ascii="Cambria Math" w:hAnsi="Cambria Math"/>
+              <w:noProof/>
+            </w:rPr>
+            <m:t>pitch</m:t>
+          </m:r>
+          <m:r>
+            <w:rPr>
+              <w:rFonts w:ascii="Cambria Math" w:hAnsi="Cambria Math"/>
+              <w:noProof/>
+            </w:rPr>
+            <m:t xml:space="preserve"> </m:t>
+          </m:r>
+          <m:r>
+            <w:rPr>
+              <w:rFonts w:ascii="Cambria Math" w:hAnsi="Cambria Math"/>
+              <w:noProof/>
+            </w:rPr>
+            <m:t>rotational</m:t>
+          </m:r>
+          <m:r>
+            <w:rPr>
+              <w:rFonts w:ascii="Cambria Math" w:hAnsi="Cambria Math"/>
+              <w:noProof/>
+            </w:rPr>
+            <m:t xml:space="preserve"> parameter at volume i</m:t>
+          </m:r>
+        </m:oMath>
+      </m:oMathPara>
+    </w:p>
+    <w:p>
+      <w:pPr>
+        <w:rPr>
+          <w:noProof/>
+        </w:rPr>
+      </w:pPr>
+      <m:oMathPara>
+        <m:oMathParaPr>
+          <m:jc m:val="left"/>
+        </m:oMathParaPr>
+        <m:oMath>
+          <m:sSub>
+            <m:sSubPr>
+              <m:ctrlPr>
+                <w:rPr>
+                  <w:rFonts w:ascii="Cambria Math" w:hAnsi="Cambria Math"/>
+                  <w:i/>
+                  <w:noProof/>
+                </w:rPr>
+              </m:ctrlPr>
+            </m:sSubPr>
+            <m:e>
+              <m:r>
+                <w:rPr>
+                  <w:rFonts w:ascii="Cambria Math" w:hAnsi="Cambria Math"/>
+                  <w:noProof/>
+                </w:rPr>
+                <m:t>β</m:t>
+              </m:r>
+            </m:e>
+            <m:sub>
+              <m:r>
+                <w:rPr>
+                  <w:rFonts w:ascii="Cambria Math" w:hAnsi="Cambria Math"/>
+                  <w:noProof/>
+                </w:rPr>
+                <m:t>i</m:t>
+              </m:r>
+            </m:sub>
+          </m:sSub>
+          <m:r>
+            <w:rPr>
+              <w:rFonts w:ascii="Cambria Math" w:hAnsi="Cambria Math"/>
+              <w:noProof/>
+            </w:rPr>
+            <m:t>=</m:t>
+          </m:r>
+          <m:r>
+            <w:rPr>
+              <w:rFonts w:ascii="Cambria Math" w:hAnsi="Cambria Math"/>
+              <w:noProof/>
+            </w:rPr>
+            <m:t>yaw</m:t>
+          </m:r>
+          <m:r>
+            <w:rPr>
+              <w:rFonts w:ascii="Cambria Math" w:hAnsi="Cambria Math"/>
+              <w:noProof/>
+            </w:rPr>
+            <m:t xml:space="preserve"> </m:t>
+          </m:r>
+          <m:r>
+            <w:rPr>
+              <w:rFonts w:ascii="Cambria Math" w:hAnsi="Cambria Math"/>
+              <w:noProof/>
+            </w:rPr>
+            <m:t>rotational</m:t>
+          </m:r>
+          <m:r>
+            <w:rPr>
+              <w:rFonts w:ascii="Cambria Math" w:hAnsi="Cambria Math"/>
+              <w:noProof/>
+            </w:rPr>
+            <m:t xml:space="preserve"> parameter at volume i</m:t>
+          </m:r>
+        </m:oMath>
+      </m:oMathPara>
+    </w:p>
+    <w:p>
+      <w:pPr>
+        <w:rPr>
+          <w:noProof/>
+        </w:rPr>
+      </w:pPr>
+      <m:oMathPara>
+        <m:oMathParaPr>
+          <m:jc m:val="left"/>
+        </m:oMathParaPr>
+        <m:oMath>
+          <m:sSub>
+            <m:sSubPr>
+              <m:ctrlPr>
+                <w:rPr>
+                  <w:rFonts w:ascii="Cambria Math" w:hAnsi="Cambria Math"/>
+                  <w:i/>
+                  <w:noProof/>
+                </w:rPr>
+              </m:ctrlPr>
+            </m:sSubPr>
+            <m:e>
+              <m:r>
+                <w:rPr>
+                  <w:rFonts w:ascii="Cambria Math" w:hAnsi="Cambria Math"/>
+                  <w:noProof/>
+                </w:rPr>
+                <m:t>γ</m:t>
+              </m:r>
+            </m:e>
+            <m:sub>
+              <m:r>
+                <w:rPr>
+                  <w:rFonts w:ascii="Cambria Math" w:hAnsi="Cambria Math"/>
+                  <w:noProof/>
+                </w:rPr>
+                <m:t>i</m:t>
+              </m:r>
+            </m:sub>
+          </m:sSub>
+          <m:r>
+            <w:rPr>
+              <w:rFonts w:ascii="Cambria Math" w:hAnsi="Cambria Math"/>
+              <w:noProof/>
+            </w:rPr>
+            <m:t>=</m:t>
+          </m:r>
+          <m:r>
+            <w:rPr>
+              <w:rFonts w:ascii="Cambria Math" w:hAnsi="Cambria Math"/>
+              <w:noProof/>
+            </w:rPr>
+            <m:t>roll rotational parameter at volume i</m:t>
+          </m:r>
+        </m:oMath>
+      </m:oMathPara>
+    </w:p>
+    <w:p>
+      <w:pPr>
+        <w:rPr>
+          <w:noProof/>
+        </w:rPr>
+      </w:pPr>
+    </w:p>
+    <w:p>
+      <w:pPr>
+        <w:rPr>
+          <w:noProof/>
+        </w:rPr>
+      </w:pPr>
+      <w:r>
+        <w:rPr>
+          <w:noProof/>
+        </w:rPr>
+        <w:t xml:space="preserve">Rotational displacements are converted from degrees to millimeters by calculating displacement on the surface of a sphere or radius given value of the variable </w:t>
+      </w:r>
+      <w:r>
+        <w:rPr>
+          <w:b/>
+          <w:noProof/>
+        </w:rPr>
+        <w:t>FDLeverArm</w:t>
+      </w:r>
+      <w:r>
+        <w:rPr>
+          <w:noProof/>
+        </w:rPr>
+        <w:t>.</w:t>
+      </w:r>
+    </w:p>
+    <w:p>
+      <w:pPr>
+        <w:rPr>
+          <w:noProof/>
+        </w:rPr>
+      </w:pPr>
+    </w:p>
+    <w:p>
+      <w:pPr>
+        <w:rPr>
+          <w:noProof/>
+        </w:rPr>
+      </w:pPr>
+      <w:r>
+        <w:rPr>
+          <w:b/>
+          <w:noProof/>
+          <w:u w:val="single"/>
+        </w:rPr>
+        <w:t>Output</w:t>
+      </w:r>
+    </w:p>
+    <w:p>
+      <w:pPr>
+        <w:rPr>
+          <w:noProof/>
+        </w:rPr>
+      </w:pPr>
+    </w:p>
+    <w:p>
+      <w:pPr>
+        <w:rPr>
+          <w:noProof/>
+          <w:u w:val="single"/>
+        </w:rPr>
+      </w:pPr>
+      <w:r>
+        <w:rPr>
+          <w:i/>
+          <w:noProof/>
+          <w:u w:val="single"/>
+        </w:rPr>
+        <w:t>CSV File</w:t>
+      </w:r>
+    </w:p>
+    <w:p>
+      <w:pPr>
+        <w:rPr>
+          <w:noProof/>
+        </w:rPr>
+      </w:pPr>
+    </w:p>
+    <w:p>
+      <w:pPr>
+        <w:rPr>
+          <w:noProof/>
+        </w:rPr>
+      </w:pPr>
+      <w:r>
+        <w:rPr>
+          <w:noProof/>
+        </w:rPr>
+        <w:tab/>
+      </w:r>
+      <w:r>
+        <w:t xml:space="preserve">A csv file is </w:t>
+      </w:r>
+      <w:r>
+        <w:t>written</w:t>
+      </w:r>
+      <w:r>
+        <w:t xml:space="preserve"> to the location set by </w:t>
+      </w:r>
+      <w:r>
+        <w:t xml:space="preserve">the variable </w:t>
+      </w:r>
+      <w:proofErr w:type="spellStart"/>
+      <w:r>
+        <w:rPr>
+          <w:b/>
+        </w:rPr>
+        <w:t>OutputPathTemplate</w:t>
+      </w:r>
+      <w:proofErr w:type="spellEnd"/>
+      <w:r>
+        <w:t>.  Figure 1</w:t>
+      </w:r>
+      <w:r>
+        <w:t xml:space="preserve"> displays an example csv file</w:t>
+      </w:r>
+      <w:r>
+        <w:t xml:space="preserve"> opened in Open Office</w:t>
+      </w:r>
+      <w:r>
+        <w:t xml:space="preserve">.  The top row </w:t>
+      </w:r>
+      <w:r>
+        <w:t xml:space="preserve">is the header and </w:t>
+      </w:r>
+      <w:r>
+        <w:t>labels what each column is.  Each run for a subject is summarized along the remaining rows.</w:t>
+      </w:r>
+      <w:r>
+        <w:t xml:space="preserve"> Table 1 </w:t>
+      </w:r>
+      <w:r>
+        <w:t>describes the meaning of each column</w:t>
+      </w:r>
+      <w:r>
+        <w:t>.</w:t>
+      </w:r>
+    </w:p>
+    <w:p>
+      <w:pPr>
+        <w:rPr>
+          <w:noProof/>
+        </w:rPr>
+      </w:pPr>
+    </w:p>
+    <w:p>
+      <w:pPr>
+        <w:rPr>
+          <w:b/>
+        </w:rPr>
+      </w:pPr>
       <w:r>
         <w:rPr>
           <w:noProof/>
         </w:rPr>
         <w:drawing>
-          <wp:inline distT="0" distB="0" distL="0" distR="0">
-            <wp:extent cx="5343525" cy="3766443"/>
-            <wp:effectExtent l="19050" t="19050" r="9525" b="24765"/>
-            <wp:docPr id="1" name="Picture 1"/>
-            <wp:cNvGraphicFramePr>
-              <a:graphicFrameLocks xmlns:a="http://schemas.openxmlformats.org/drawingml/2006/main" noChangeAspect="1"/>
-            </wp:cNvGraphicFramePr>
-            <a:graphic xmlns:a="http://schemas.openxmlformats.org/drawingml/2006/main">
-              <a:graphicData uri="http://schemas.openxmlformats.org/drawingml/2006/picture">
-                <pic:pic xmlns:pic="http://schemas.openxmlformats.org/drawingml/2006/picture">
-                  <pic:nvPicPr>
-                    <pic:cNvPr id="0" name="Picture 1"/>
-                    <pic:cNvPicPr>
-                      <a:picLocks noChangeAspect="1" noChangeArrowheads="1"/>
-                    </pic:cNvPicPr>
-                  </pic:nvPicPr>
-                  <pic:blipFill>
-                    <a:blip r:embed="rId5">
-                      <a:extLst>
-                        <a:ext uri="{28A0092B-C50C-407E-A947-70E740481C1C}">
-                          <a14:useLocalDpi xmlns:a14="http://schemas.microsoft.com/office/drawing/2010/main" val="0"/>
-                        </a:ext>
-                      </a:extLst>
-                    </a:blip>
-                    <a:srcRect/>
-                    <a:stretch>
-                      <a:fillRect/>
-                    </a:stretch>
-                  </pic:blipFill>
-                  <pic:spPr bwMode="auto">
-                    <a:xfrm>
-                      <a:off x="0" y="0"/>
-                      <a:ext cx="5343525" cy="3766443"/>
-                    </a:xfrm>
-                    <a:prstGeom prst="rect">
-                      <a:avLst/>
-                    </a:prstGeom>
-                    <a:noFill/>
-                    <a:ln>
-                      <a:solidFill>
-                        <a:schemeClr val="tx1"/>
-                      </a:solidFill>
-                    </a:ln>
-                  </pic:spPr>
-                </pic:pic>
-              </a:graphicData>
-            </a:graphic>
-          </wp:inline>
-        </w:drawing>
-      </w:r>
-    </w:p>
-    <w:p>
-      <w:pPr>
-        <w:rPr>
-          <w:b/>
-        </w:rPr>
-      </w:pPr>
-      <w:r>
-        <w:rPr>
-          <w:b/>
-        </w:rPr>
-        <w:t>Figure 1.</w:t>
-      </w:r>
-      <w:r>
-        <w:t xml:space="preserve">  </w:t>
-      </w:r>
-      <w:r>
-        <w:rPr>
-          <w:b/>
-        </w:rPr>
-        <w:t xml:space="preserve">Variables used to set assumptions. </w:t>
-      </w:r>
-    </w:p>
-    <w:p>
-      <w:pPr>
-        <w:rPr>
-          <w:b/>
-        </w:rPr>
-      </w:pPr>
-    </w:p>
-    <w:p>
-      <w:r>
-        <w:rPr>
-          <w:b/>
-          <w:u w:val="single"/>
-        </w:rPr>
-        <w:t>Output</w:t>
-      </w:r>
-    </w:p>
-    <w:p/>
-    <w:p>
-      <w:r>
-        <w:tab/>
-        <w:t xml:space="preserve">A csv file is output to the location set by OutputPathTemplate variable in the first level script.  Figure 2 displays an example csv file.  </w:t>
-      </w:r>
-      <w:r>
-        <w:t xml:space="preserve">The top row labels what each column is.  Each run for a subject is summarized along the remaining rows.  </w:t>
-      </w:r>
-    </w:p>
-    <w:p/>
-    <w:p>
-      <w:pPr>
-        <w:ind w:firstLine="720"/>
-      </w:pPr>
-      <w:r>
-        <w:t>The ‘Space’ and ‘Angle’ columns are calculated through Euclidean displacement.  The ‘Space’ columns are calculated using the translational motion parameters while the ‘Angle’ columns are calculated using the rotational parameter</w:t>
-      </w:r>
-      <w:r>
-        <w:t>s</w:t>
-      </w:r>
-      <w:r>
-        <w:t>.  M</w:t>
-      </w:r>
-      <w:r>
-        <w:t>axSpace is the maximum relative displacement fo</w:t>
-      </w:r>
-      <w:r>
-        <w:t>r a frame</w:t>
-      </w:r>
-      <w:r>
-        <w:t>. MeanSpace is the mean of the rela</w:t>
-      </w:r>
-      <w:r>
-        <w:t>tive displacements for each frame</w:t>
-      </w:r>
-      <w:r>
-        <w:t xml:space="preserve"> in a run.  Sum</w:t>
-      </w:r>
-      <w:r>
-        <w:t xml:space="preserve">Space is the sum of all the relative displacements for all </w:t>
-      </w:r>
-      <w:r>
-        <w:t>frame</w:t>
-      </w:r>
-      <w:r>
-        <w:t>s in a run.  This is similar for the ‘Angle’ columns as well.</w:t>
-      </w:r>
-    </w:p>
-    <w:p/>
-    <w:p>
-      <w:r>
-        <w:rPr>
-          <w:noProof/>
-        </w:rPr>
-        <w:drawing>
-          <wp:inline distT="0" distB="0" distL="0" distR="0">
+          <wp:inline distT="0" distB="0" distL="0" distR="0" wp14:anchorId="5820BC74" wp14:editId="7AEA95FD">
             <wp:extent cx="5486400" cy="1495425"/>
             <wp:effectExtent l="0" t="0" r="0" b="9525"/>
             <wp:docPr id="3" name="Picture 3"/>
@@ -312,93 +1712,590 @@
           <w:b/>
         </w:rPr>
       </w:pPr>
-      <w:r>
-        <w:rPr>
-          <w:b/>
-        </w:rPr>
-        <w:t>Figure 2.  An example output csv from CheckMotion.</w:t>
-      </w:r>
-    </w:p>
-    <w:p>
-      <w:pPr>
-        <w:rPr>
-          <w:b/>
-        </w:rPr>
-      </w:pPr>
-    </w:p>
-    <w:p>
+      <w:proofErr w:type="gramStart"/>
+      <w:r>
+        <w:rPr>
+          <w:b/>
+        </w:rPr>
+        <w:t>Figure 1</w:t>
+      </w:r>
+      <w:r>
+        <w:rPr>
+          <w:b/>
+        </w:rPr>
+        <w:t>.</w:t>
+      </w:r>
+      <w:proofErr w:type="gramEnd"/>
+      <w:r>
+        <w:rPr>
+          <w:b/>
+        </w:rPr>
+        <w:t xml:space="preserve">  An example output csv from </w:t>
+      </w:r>
+      <w:proofErr w:type="spellStart"/>
+      <w:r>
+        <w:rPr>
+          <w:b/>
+        </w:rPr>
+        <w:t>CheckMotion</w:t>
+      </w:r>
+      <w:proofErr w:type="spellEnd"/>
+      <w:r>
+        <w:rPr>
+          <w:b/>
+        </w:rPr>
+        <w:t>.</w:t>
+      </w:r>
+    </w:p>
+    <w:p>
+      <w:pPr>
+        <w:rPr>
+          <w:b/>
+        </w:rPr>
+      </w:pPr>
+    </w:p>
+    <w:p>
+      <w:r>
+        <w:rPr>
+          <w:i/>
+          <w:u w:val="single"/>
+        </w:rPr>
+        <w:t>Censor Vector Mat File</w:t>
+      </w:r>
+    </w:p>
+    <w:p/>
+    <w:p>
+      <w:pPr>
+        <w:rPr>
+          <w:b/>
+        </w:rPr>
+      </w:pPr>
       <w:r>
         <w:tab/>
-        <w:t>The final two columns are calculated through frame displacement.  A frame displacement me</w:t>
-      </w:r>
-      <w:r>
-        <w:t>tric is calculated for each frame</w:t>
-      </w:r>
-      <w:r>
-        <w:t xml:space="preserve"> in a run.  MeanFD is the mean frame displacement value for all </w:t>
-      </w:r>
-      <w:r>
-        <w:t>frame</w:t>
-      </w:r>
-      <w:r>
-        <w:t xml:space="preserve">s in a run.  </w:t>
-      </w:r>
-      <w:r>
-        <w:t>SupraThreshold</w:t>
-      </w:r>
-      <w:r>
-        <w:t xml:space="preserve">FD is the number of scans that exceed the FDcriteria set in the template script.  </w:t>
-      </w:r>
-      <w:r>
-        <w:t>SupraThreshold</w:t>
-      </w:r>
-      <w:r>
-        <w:t xml:space="preserve">FD is hopefully </w:t>
-      </w:r>
-      <w:r>
-        <w:t>a small number for a run</w:t>
-      </w:r>
-      <w:r>
-        <w:t xml:space="preserve">.  In figure 2, subject CF1250CHR in run_01 has a </w:t>
-      </w:r>
-      <w:r>
-        <w:t>SupraThreshold</w:t>
-      </w:r>
-      <w:r>
-        <w:t>FD equal to 175</w:t>
-      </w:r>
-      <w:bookmarkStart w:id="0" w:name="_GoBack"/>
-      <w:bookmarkEnd w:id="0"/>
-      <w:r>
-        <w:t xml:space="preserve"> which is not good.  For </w:t>
-      </w:r>
-      <w:r>
-        <w:t>frame</w:t>
-      </w:r>
-      <w:r>
-        <w:t xml:space="preserve">s that exceed the FDcriteria, a csv file is generated in the corresponding subject’s run directory.  The csv file is titled </w:t>
-      </w:r>
-      <w:r>
-        <w:rPr>
-          <w:b/>
+        <w:t xml:space="preserve">The variable </w:t>
+      </w:r>
+      <w:proofErr w:type="spellStart"/>
+      <w:r>
+        <w:rPr>
+          <w:b/>
+        </w:rPr>
+        <w:t>OutputCensorVector</w:t>
+      </w:r>
+      <w:proofErr w:type="spellEnd"/>
+      <w:r>
+        <w:t xml:space="preserve"> sets the name and path for the output censor vectors. The output is a mat file containing a vector of 0’s and 1’s where 1 indicates a </w:t>
+      </w:r>
+      <w:r>
+        <w:lastRenderedPageBreak/>
+        <w:t xml:space="preserve">volume to censor. These mat files are primarily used as input to </w:t>
+      </w:r>
+      <w:proofErr w:type="spellStart"/>
+      <w:r>
+        <w:t>ConnTool</w:t>
+      </w:r>
+      <w:proofErr w:type="spellEnd"/>
+      <w:r>
+        <w:t xml:space="preserve">. If </w:t>
+      </w:r>
+      <w:proofErr w:type="spellStart"/>
+      <w:r>
+        <w:rPr>
+          <w:b/>
+        </w:rPr>
+        <w:t>OutputCensorVector</w:t>
+      </w:r>
+      <w:proofErr w:type="spellEnd"/>
+      <w:r>
+        <w:rPr>
+          <w:b/>
+        </w:rPr>
+        <w:t xml:space="preserve"> </w:t>
+      </w:r>
+      <w:r>
+        <w:t>is left as an empty string (‘’), no mat files will be written to disk.</w:t>
+      </w:r>
+    </w:p>
+    <w:p>
+      <w:pPr>
+        <w:rPr>
+          <w:b/>
+        </w:rPr>
+      </w:pPr>
+    </w:p>
+    <w:p>
+      <w:pPr>
+        <w:jc w:val="center"/>
+      </w:pPr>
+      <w:proofErr w:type="gramStart"/>
+      <w:r>
+        <w:rPr>
+          <w:b/>
+        </w:rPr>
+        <w:t>Table 1.</w:t>
+      </w:r>
+      <w:proofErr w:type="gramEnd"/>
+    </w:p>
+    <w:p>
+      <w:pPr>
+        <w:jc w:val="center"/>
+        <w:rPr>
+          <w:b/>
+        </w:rPr>
+      </w:pPr>
+      <w:r>
+        <w:drawing>
+          <wp:inline distT="0" distB="0" distL="0" distR="0" wp14:anchorId="29B2F0F8" wp14:editId="50D31390">
+            <wp:extent cx="5486400" cy="6037624"/>
+            <wp:effectExtent l="0" t="0" r="0" b="1270"/>
+            <wp:docPr id="2" name="Picture 2"/>
+            <wp:cNvGraphicFramePr>
+              <a:graphicFrameLocks xmlns:a="http://schemas.openxmlformats.org/drawingml/2006/main" noChangeAspect="1"/>
+            </wp:cNvGraphicFramePr>
+            <a:graphic xmlns:a="http://schemas.openxmlformats.org/drawingml/2006/main">
+              <a:graphicData uri="http://schemas.openxmlformats.org/drawingml/2006/picture">
+                <pic:pic xmlns:pic="http://schemas.openxmlformats.org/drawingml/2006/picture">
+                  <pic:nvPicPr>
+                    <pic:cNvPr id="0" name="Picture 1"/>
+                    <pic:cNvPicPr>
+                      <a:picLocks noChangeAspect="1" noChangeArrowheads="1"/>
+                    </pic:cNvPicPr>
+                  </pic:nvPicPr>
+                  <pic:blipFill>
+                    <a:blip r:embed="rId7">
+                      <a:extLst>
+                        <a:ext uri="{28A0092B-C50C-407E-A947-70E740481C1C}">
+                          <a14:useLocalDpi xmlns:a14="http://schemas.microsoft.com/office/drawing/2010/main" val="0"/>
+                        </a:ext>
+                      </a:extLst>
+                    </a:blip>
+                    <a:srcRect/>
+                    <a:stretch>
+                      <a:fillRect/>
+                    </a:stretch>
+                  </pic:blipFill>
+                  <pic:spPr bwMode="auto">
+                    <a:xfrm>
+                      <a:off x="0" y="0"/>
+                      <a:ext cx="5486400" cy="6037624"/>
+                    </a:xfrm>
+                    <a:prstGeom prst="rect">
+                      <a:avLst/>
+                    </a:prstGeom>
+                    <a:noFill/>
+                    <a:ln>
+                      <a:noFill/>
+                    </a:ln>
+                  </pic:spPr>
+                </pic:pic>
+              </a:graphicData>
+            </a:graphic>
+          </wp:inline>
+        </w:drawing>
+      </w:r>
+    </w:p>
+    <w:p>
+      <w:pPr>
+        <w:jc w:val="center"/>
+        <w:rPr>
+          <w:b/>
+        </w:rPr>
+      </w:pPr>
+    </w:p>
+    <w:p>
+      <w:pPr>
+        <w:rPr>
+          <w:i/>
+          <w:u w:val="single"/>
+        </w:rPr>
+      </w:pPr>
+      <w:r>
+        <w:rPr>
+          <w:i/>
+          <w:u w:val="single"/>
+        </w:rPr>
+        <w:t>Motion PDF Plot</w:t>
+      </w:r>
+    </w:p>
+    <w:p>
+      <w:pPr>
+        <w:rPr>
+          <w:i/>
+          <w:u w:val="single"/>
+        </w:rPr>
+      </w:pPr>
+    </w:p>
+    <w:p>
+      <w:r>
+        <w:tab/>
+      </w:r>
+      <w:r>
+        <w:t xml:space="preserve">The variables </w:t>
+      </w:r>
+      <w:proofErr w:type="spellStart"/>
+      <w:r>
+        <w:rPr>
+          <w:b/>
+        </w:rPr>
+        <w:t>OutputPlotPath</w:t>
+      </w:r>
+      <w:proofErr w:type="spellEnd"/>
+      <w:r>
+        <w:t xml:space="preserve">, </w:t>
+      </w:r>
+      <w:proofErr w:type="spellStart"/>
+      <w:r>
+        <w:rPr>
+          <w:b/>
+        </w:rPr>
+        <w:t>OutputPlotFile</w:t>
+      </w:r>
+      <w:proofErr w:type="spellEnd"/>
+      <w:r>
+        <w:t xml:space="preserve">, </w:t>
+      </w:r>
+      <w:proofErr w:type="spellStart"/>
+      <w:r>
+        <w:rPr>
+          <w:b/>
+        </w:rPr>
+        <w:t>RealignType</w:t>
+      </w:r>
+      <w:proofErr w:type="spellEnd"/>
+      <w:r>
+        <w:t xml:space="preserve">, and </w:t>
+      </w:r>
+      <w:proofErr w:type="spellStart"/>
+      <w:r>
+        <w:rPr>
+          <w:b/>
+        </w:rPr>
+        <w:t>PreRealignTemplate</w:t>
+      </w:r>
+      <w:proofErr w:type="spellEnd"/>
+      <w:r>
+        <w:t xml:space="preserve"> are used to create translational and rotational plots for each subject. Motion parameters are concatenated across runs for each subject in each plot. The plots will be saved as a pdf file in the folder specified by </w:t>
+      </w:r>
+      <w:proofErr w:type="spellStart"/>
+      <w:r>
+        <w:t>OutputPlotPath</w:t>
+      </w:r>
+      <w:proofErr w:type="spellEnd"/>
+      <w:r>
+        <w:t xml:space="preserve"> and with file name </w:t>
+      </w:r>
+      <w:proofErr w:type="spellStart"/>
+      <w:r>
+        <w:t>OutputPlotFile</w:t>
+      </w:r>
+      <w:proofErr w:type="spellEnd"/>
+      <w:r>
+        <w:t xml:space="preserve">. The output directory is not created and must exist before the </w:t>
+      </w:r>
+      <w:r>
+        <w:lastRenderedPageBreak/>
+        <w:t xml:space="preserve">motion template file is run. If </w:t>
+      </w:r>
+      <w:proofErr w:type="spellStart"/>
+      <w:r>
+        <w:t>OutputPlotPath</w:t>
+      </w:r>
+      <w:proofErr w:type="spellEnd"/>
+      <w:r>
+        <w:t xml:space="preserve"> is set to an empty string (‘’), no motion plots will be created. </w:t>
+      </w:r>
+      <w:proofErr w:type="spellStart"/>
+      <w:r>
+        <w:t>RealignType</w:t>
+      </w:r>
+      <w:proofErr w:type="spellEnd"/>
+      <w:r>
+        <w:t xml:space="preserve"> states what program (FSL or SPM) was used to realign the functional images. This is important, because SPM and FSL write the </w:t>
+      </w:r>
+      <w:r>
+        <w:t>rotational and translational</w:t>
+      </w:r>
+      <w:r>
+        <w:t xml:space="preserve"> parameters in different orders. Also, functional images realigned in SPM require the motion between runs to be recalculat</w:t>
+      </w:r>
+      <w:r>
+        <w:t xml:space="preserve">ed, and the functional images input into SPM for realignment are needed to perform this calculation. SPM should have created mat files for the pre-realigned functional images and these also must still exist on disk in order to calculate the motion between runs. The </w:t>
+      </w:r>
+      <w:proofErr w:type="spellStart"/>
+      <w:r>
+        <w:t>PreRealignTemplate</w:t>
+      </w:r>
+      <w:proofErr w:type="spellEnd"/>
+      <w:r>
+        <w:t xml:space="preserve"> variable points to the pre-realigned functional images for each run; typically, this is the slice-timed</w:t>
+      </w:r>
+      <w:r>
+        <w:t xml:space="preserve"> corrected functional file. To output the best formatted pdf file, it is best not to run </w:t>
+      </w:r>
+      <w:proofErr w:type="spellStart"/>
+      <w:r>
+        <w:t>Matlab</w:t>
+      </w:r>
+      <w:proofErr w:type="spellEnd"/>
+      <w:r>
+        <w:t xml:space="preserve"> with the –</w:t>
+      </w:r>
+      <w:proofErr w:type="spellStart"/>
+      <w:r>
+        <w:t>nodisplay</w:t>
+      </w:r>
+      <w:proofErr w:type="spellEnd"/>
+      <w:r>
+        <w:t xml:space="preserve"> argument.</w:t>
+      </w:r>
+      <w:r>
+        <w:t xml:space="preserve"> </w:t>
+      </w:r>
+      <w:proofErr w:type="gramStart"/>
+      <w:r>
+        <w:t>Figures 2 and 3 show example translational and rotational plots respectively.</w:t>
+      </w:r>
+      <w:proofErr w:type="gramEnd"/>
+    </w:p>
+    <w:p/>
+    <w:p>
+      <w:r>
+        <w:rPr>
+          <w:noProof/>
+        </w:rPr>
+        <w:drawing>
+          <wp:inline distT="0" distB="0" distL="0" distR="0">
+            <wp:extent cx="5095875" cy="3190875"/>
+            <wp:effectExtent l="0" t="0" r="9525" b="9525"/>
+            <wp:docPr id="5" name="Picture 5"/>
+            <wp:cNvGraphicFramePr>
+              <a:graphicFrameLocks xmlns:a="http://schemas.openxmlformats.org/drawingml/2006/main" noChangeAspect="1"/>
+            </wp:cNvGraphicFramePr>
+            <a:graphic xmlns:a="http://schemas.openxmlformats.org/drawingml/2006/main">
+              <a:graphicData uri="http://schemas.openxmlformats.org/drawingml/2006/picture">
+                <pic:pic xmlns:pic="http://schemas.openxmlformats.org/drawingml/2006/picture">
+                  <pic:nvPicPr>
+                    <pic:cNvPr id="0" name="Picture 3"/>
+                    <pic:cNvPicPr>
+                      <a:picLocks noChangeAspect="1" noChangeArrowheads="1"/>
+                    </pic:cNvPicPr>
+                  </pic:nvPicPr>
+                  <pic:blipFill>
+                    <a:blip r:embed="rId8">
+                      <a:extLst>
+                        <a:ext uri="{28A0092B-C50C-407E-A947-70E740481C1C}">
+                          <a14:useLocalDpi xmlns:a14="http://schemas.microsoft.com/office/drawing/2010/main" val="0"/>
+                        </a:ext>
+                      </a:extLst>
+                    </a:blip>
+                    <a:srcRect/>
+                    <a:stretch>
+                      <a:fillRect/>
+                    </a:stretch>
+                  </pic:blipFill>
+                  <pic:spPr bwMode="auto">
+                    <a:xfrm>
+                      <a:off x="0" y="0"/>
+                      <a:ext cx="5095875" cy="3190875"/>
+                    </a:xfrm>
+                    <a:prstGeom prst="rect">
+                      <a:avLst/>
+                    </a:prstGeom>
+                    <a:noFill/>
+                    <a:ln>
+                      <a:noFill/>
+                    </a:ln>
+                  </pic:spPr>
+                </pic:pic>
+              </a:graphicData>
+            </a:graphic>
+          </wp:inline>
+        </w:drawing>
+      </w:r>
+    </w:p>
+    <w:p>
+      <w:pPr>
+        <w:rPr>
+          <w:b/>
+        </w:rPr>
+      </w:pPr>
+      <w:proofErr w:type="gramStart"/>
+      <w:r>
+        <w:rPr>
+          <w:b/>
+        </w:rPr>
+        <w:t>Figure 3.</w:t>
+      </w:r>
+      <w:proofErr w:type="gramEnd"/>
+      <w:r>
+        <w:rPr>
+          <w:b/>
+        </w:rPr>
+        <w:t xml:space="preserve"> </w:t>
+      </w:r>
+      <w:proofErr w:type="gramStart"/>
+      <w:r>
+        <w:rPr>
+          <w:b/>
+        </w:rPr>
+        <w:t>Example translational plot.</w:t>
+      </w:r>
+      <w:proofErr w:type="gramEnd"/>
+    </w:p>
+    <w:p>
+      <w:pPr>
+        <w:rPr>
+          <w:b/>
+        </w:rPr>
+      </w:pPr>
+    </w:p>
+    <w:p>
+      <w:pPr>
+        <w:rPr>
+          <w:i/>
+          <w:u w:val="single"/>
+        </w:rPr>
+      </w:pPr>
+      <w:r>
+        <w:rPr>
+          <w:i/>
+          <w:u w:val="single"/>
         </w:rPr>
         <w:t>fdOutliers.csv</w:t>
       </w:r>
+    </w:p>
+    <w:p/>
+    <w:p>
+      <w:r>
+        <w:t xml:space="preserve">For each run a csv file named fdOutliers.csv is written in the same folder where the motion </w:t>
+      </w:r>
+      <w:r>
+        <w:t xml:space="preserve">parameters are located.  </w:t>
+      </w:r>
+      <w:r>
+        <w:t xml:space="preserve">Each row represents one volume in the run. Each column is a </w:t>
+      </w:r>
+      <w:proofErr w:type="spellStart"/>
+      <w:r>
+        <w:t>regressor</w:t>
+      </w:r>
+      <w:proofErr w:type="spellEnd"/>
+      <w:r>
+        <w:t xml:space="preserve"> to censor one volume with frame displacement exceeding the </w:t>
+      </w:r>
+      <w:proofErr w:type="spellStart"/>
+      <w:r>
+        <w:t>FDcriteria</w:t>
+      </w:r>
+      <w:proofErr w:type="spellEnd"/>
+      <w:r>
+        <w:t xml:space="preserve">. There is the same number of columns as there are volumes which have frame displacement values that exceed the </w:t>
+      </w:r>
+      <w:proofErr w:type="spellStart"/>
+      <w:r>
+        <w:t>FDcriteria</w:t>
+      </w:r>
+      <w:proofErr w:type="spellEnd"/>
+      <w:r>
+        <w:t xml:space="preserve">. The </w:t>
+      </w:r>
+      <w:proofErr w:type="spellStart"/>
+      <w:proofErr w:type="gramStart"/>
+      <w:r>
+        <w:t>regressors</w:t>
+      </w:r>
+      <w:proofErr w:type="spellEnd"/>
+      <w:proofErr w:type="gramEnd"/>
+      <w:r>
+        <w:t xml:space="preserve"> equal 0 at all rows except at a volume where its frame displacement value is greater than the </w:t>
+      </w:r>
+      <w:proofErr w:type="spellStart"/>
+      <w:r>
+        <w:t>FDcriteria</w:t>
+      </w:r>
+      <w:proofErr w:type="spellEnd"/>
+      <w:r>
+        <w:t xml:space="preserve"> value. These csv files are primarily intended to be used in the first level template file to censor volumes high motion.</w:t>
+      </w:r>
+    </w:p>
+    <w:p>
+      <w:r>
+        <w:rPr>
+          <w:noProof/>
+        </w:rPr>
+        <w:lastRenderedPageBreak/>
+        <w:drawing>
+          <wp:inline distT="0" distB="0" distL="0" distR="0" wp14:anchorId="1DCF19FE" wp14:editId="2D24EB55">
+            <wp:extent cx="5000625" cy="3152775"/>
+            <wp:effectExtent l="0" t="0" r="9525" b="9525"/>
+            <wp:docPr id="6" name="Picture 6"/>
+            <wp:cNvGraphicFramePr>
+              <a:graphicFrameLocks xmlns:a="http://schemas.openxmlformats.org/drawingml/2006/main" noChangeAspect="1"/>
+            </wp:cNvGraphicFramePr>
+            <a:graphic xmlns:a="http://schemas.openxmlformats.org/drawingml/2006/main">
+              <a:graphicData uri="http://schemas.openxmlformats.org/drawingml/2006/picture">
+                <pic:pic xmlns:pic="http://schemas.openxmlformats.org/drawingml/2006/picture">
+                  <pic:nvPicPr>
+                    <pic:cNvPr id="0" name="Picture 4"/>
+                    <pic:cNvPicPr>
+                      <a:picLocks noChangeAspect="1" noChangeArrowheads="1"/>
+                    </pic:cNvPicPr>
+                  </pic:nvPicPr>
+                  <pic:blipFill>
+                    <a:blip r:embed="rId9">
+                      <a:extLst>
+                        <a:ext uri="{28A0092B-C50C-407E-A947-70E740481C1C}">
+                          <a14:useLocalDpi xmlns:a14="http://schemas.microsoft.com/office/drawing/2010/main" val="0"/>
+                        </a:ext>
+                      </a:extLst>
+                    </a:blip>
+                    <a:srcRect/>
+                    <a:stretch>
+                      <a:fillRect/>
+                    </a:stretch>
+                  </pic:blipFill>
+                  <pic:spPr bwMode="auto">
+                    <a:xfrm>
+                      <a:off x="0" y="0"/>
+                      <a:ext cx="5000625" cy="3152775"/>
+                    </a:xfrm>
+                    <a:prstGeom prst="rect">
+                      <a:avLst/>
+                    </a:prstGeom>
+                    <a:noFill/>
+                    <a:ln>
+                      <a:noFill/>
+                    </a:ln>
+                  </pic:spPr>
+                </pic:pic>
+              </a:graphicData>
+            </a:graphic>
+          </wp:inline>
+        </w:drawing>
+      </w:r>
+    </w:p>
+    <w:p>
+      <w:proofErr w:type="gramStart"/>
+      <w:r>
+        <w:rPr>
+          <w:b/>
+        </w:rPr>
+        <w:t>Figure 4.</w:t>
+      </w:r>
+      <w:proofErr w:type="gramEnd"/>
       <w:r>
         <w:rPr>
           <w:b/>
         </w:rPr>
         <w:t xml:space="preserve"> </w:t>
       </w:r>
-      <w:r>
-        <w:t xml:space="preserve">and contains regressors that can be used to censor these </w:t>
-      </w:r>
-      <w:r>
-        <w:t>frame</w:t>
-      </w:r>
-      <w:r>
-        <w:t>s from the first level model.</w:t>
-      </w:r>
+      <w:proofErr w:type="gramStart"/>
+      <w:r>
+        <w:rPr>
+          <w:b/>
+        </w:rPr>
+        <w:t>Example rotational plot.</w:t>
+      </w:r>
+      <w:proofErr w:type="gramEnd"/>
     </w:p>
     <w:p/>
     <w:p>
@@ -421,7 +2318,7 @@
       <w:r>
         <w:t xml:space="preserve">If additional help is required email </w:t>
       </w:r>
-      <w:hyperlink r:id="rId7" w:history="1">
+      <w:hyperlink r:id="rId10" w:history="1">
         <w:r>
           <w:rPr>
             <w:rStyle w:val="Hyperlink"/>
@@ -429,11 +2326,29 @@
           <w:t>methodscore@umich.edu</w:t>
         </w:r>
       </w:hyperlink>
-      <w:r>
-        <w:t xml:space="preserve">  Youtube videos </w:t>
-      </w:r>
-      <w:r>
-        <w:t>coming soon!</w:t>
+    </w:p>
+    <w:p/>
+    <w:p>
+      <w:r>
+        <w:t xml:space="preserve">The following link demonstrates how to use the </w:t>
+      </w:r>
+      <w:proofErr w:type="spellStart"/>
+      <w:r>
+        <w:t>CheckMotion</w:t>
+      </w:r>
+      <w:proofErr w:type="spellEnd"/>
+      <w:r>
+        <w:t xml:space="preserve"> toolbox:</w:t>
+      </w:r>
+    </w:p>
+    <w:p>
+      <w:r>
+        <w:t>http://youtu.be/</w:t>
+      </w:r>
+      <w:bookmarkStart w:id="0" w:name="_GoBack"/>
+      <w:bookmarkEnd w:id="0"/>
+      <w:r>
+        <w:t>UXsq1T1L7IQ</w:t>
       </w:r>
     </w:p>
     <w:sectPr>
@@ -607,7 +2522,6 @@
   <w:style w:type="character" w:default="1" w:styleId="DefaultParagraphFont">
     <w:name w:val="Default Paragraph Font"/>
     <w:uiPriority w:val="1"/>
-    <w:semiHidden/>
     <w:unhideWhenUsed/>
   </w:style>
   <w:style w:type="table" w:default="1" w:styleId="TableNormal">
@@ -667,6 +2581,16 @@
     <w:rPr>
       <w:color w:val="0000FF" w:themeColor="hyperlink"/>
       <w:u w:val="single"/>
+    </w:rPr>
+  </w:style>
+  <w:style w:type="character" w:styleId="PlaceholderText">
+    <w:name w:val="Placeholder Text"/>
+    <w:basedOn w:val="DefaultParagraphFont"/>
+    <w:uiPriority w:val="99"/>
+    <w:semiHidden/>
+    <w:rsid w:val="00FC663C"/>
+    <w:rPr>
+      <w:color w:val="808080"/>
     </w:rPr>
   </w:style>
 </w:styles>
@@ -833,7 +2757,6 @@
   <w:style w:type="character" w:default="1" w:styleId="DefaultParagraphFont">
     <w:name w:val="Default Paragraph Font"/>
     <w:uiPriority w:val="1"/>
-    <w:semiHidden/>
     <w:unhideWhenUsed/>
   </w:style>
   <w:style w:type="table" w:default="1" w:styleId="TableNormal">
@@ -893,6 +2816,16 @@
     <w:rPr>
       <w:color w:val="0000FF" w:themeColor="hyperlink"/>
       <w:u w:val="single"/>
+    </w:rPr>
+  </w:style>
+  <w:style w:type="character" w:styleId="PlaceholderText">
+    <w:name w:val="Placeholder Text"/>
+    <w:basedOn w:val="DefaultParagraphFont"/>
+    <w:uiPriority w:val="99"/>
+    <w:semiHidden/>
+    <w:rsid w:val="00FC663C"/>
+    <w:rPr>
+      <w:color w:val="808080"/>
     </w:rPr>
   </w:style>
 </w:styles>
@@ -1181,4 +3114,16 @@
   <a:objectDefaults/>
   <a:extraClrSchemeLst/>
 </a:theme>
+</file>
+
+<file path=customXml/item1.xml><?xml version="1.0" encoding="utf-8"?>
+<b:Sources xmlns:b="http://schemas.openxmlformats.org/officeDocument/2006/bibliography" xmlns="http://schemas.openxmlformats.org/officeDocument/2006/bibliography" SelectedStyle="\APA.XSL" StyleName="APA"/>
+</file>
+
+<file path=customXml/itemProps1.xml><?xml version="1.0" encoding="utf-8"?>
+<ds:datastoreItem xmlns:ds="http://schemas.openxmlformats.org/officeDocument/2006/customXml" ds:itemID="{7EB78334-5B3A-4477-BC4B-D50B51AB5C63}">
+  <ds:schemaRefs>
+    <ds:schemaRef ds:uri="http://schemas.openxmlformats.org/officeDocument/2006/bibliography"/>
+  </ds:schemaRefs>
+</ds:datastoreItem>
 </file>
</xml_diff>